<commit_message>
Commit para actualizarlo todo
Este commit se hace para volcar todo lo que hay en dropbox una vez
ordenado y de esta forma llevar todo el control de versionado
</commit_message>
<xml_diff>
--- a/1º Iteración/plantillas/DOCUMENTO DE CONTROL DE CAMBIOS.docx
+++ b/1º Iteración/plantillas/DOCUMENTO DE CONTROL DE CAMBIOS.docx
@@ -9,7 +9,6 @@
           <w:sz w:val="36"/>
         </w:rPr>
       </w:pPr>
-      <w:bookmarkStart w:id="0" w:name="_GoBack"/>
       <w:r>
         <w:rPr>
           <w:sz w:val="36"/>
@@ -24,84 +23,74 @@
         <w:tblLook w:val="04A0" w:firstRow="1" w:lastRow="0" w:firstColumn="1" w:lastColumn="0" w:noHBand="0" w:noVBand="1"/>
       </w:tblPr>
       <w:tblGrid>
-        <w:gridCol w:w="6204"/>
-        <w:gridCol w:w="2440"/>
+        <w:gridCol w:w="1384"/>
+        <w:gridCol w:w="1134"/>
+        <w:gridCol w:w="6126"/>
       </w:tblGrid>
       <w:tr>
+        <w:trPr>
+          <w:trHeight w:val="562"/>
+        </w:trPr>
         <w:tc>
           <w:tcPr>
-            <w:tcW w:w="6204" w:type="dxa"/>
+            <w:tcW w:w="1384" w:type="dxa"/>
+            <w:shd w:val="clear" w:color="auto" w:fill="95B3D7" w:themeFill="accent1" w:themeFillTint="99"/>
+            <w:vAlign w:val="center"/>
           </w:tcPr>
-          <w:bookmarkEnd w:id="0"/>
-          <w:p>
-            <w:pPr>
-              <w:rPr>
-                <w:sz w:val="24"/>
+          <w:p>
+            <w:pPr>
+              <w:jc w:val="center"/>
+              <w:rPr>
+                <w:b/>
+                <w:sz w:val="28"/>
               </w:rPr>
             </w:pPr>
             <w:r>
               <w:rPr>
-                <w:sz w:val="24"/>
-              </w:rPr>
-              <w:t>Identificador del documento</w:t>
+                <w:b/>
+                <w:sz w:val="28"/>
+              </w:rPr>
+              <w:t>Versión</w:t>
             </w:r>
-            <w:r>
-              <w:rPr>
-                <w:sz w:val="24"/>
-              </w:rPr>
-              <w:t xml:space="preserve"> </w:t>
-            </w:r>
-            <w:r>
-              <w:rPr>
-                <w:sz w:val="24"/>
-              </w:rPr>
-              <w:t>(Sn-Proyecto-DDDDD-VV</w:t>
-            </w:r>
-            <w:r>
-              <w:rPr>
-                <w:sz w:val="24"/>
-              </w:rPr>
-              <w:t>)</w:t>
-            </w:r>
-          </w:p>
-          <w:p>
-            <w:pPr>
-              <w:rPr>
-                <w:sz w:val="24"/>
-              </w:rPr>
-            </w:pPr>
-          </w:p>
-          <w:p>
-            <w:pPr>
-              <w:rPr>
-                <w:sz w:val="24"/>
-              </w:rPr>
-            </w:pPr>
-          </w:p>
-          <w:p>
-            <w:pPr>
-              <w:rPr>
-                <w:sz w:val="24"/>
-              </w:rPr>
-            </w:pPr>
+            <w:bookmarkStart w:id="0" w:name="_GoBack"/>
+            <w:bookmarkEnd w:id="0"/>
           </w:p>
         </w:tc>
         <w:tc>
           <w:tcPr>
-            <w:tcW w:w="2440" w:type="dxa"/>
+            <w:tcW w:w="1134" w:type="dxa"/>
+            <w:vAlign w:val="center"/>
           </w:tcPr>
           <w:p>
             <w:pPr>
-              <w:rPr>
-                <w:sz w:val="24"/>
+              <w:jc w:val="center"/>
+              <w:rPr>
+                <w:sz w:val="28"/>
               </w:rPr>
             </w:pPr>
             <w:r>
               <w:rPr>
-                <w:sz w:val="24"/>
-              </w:rPr>
-              <w:t>Fecha</w:t>
+                <w:sz w:val="28"/>
+              </w:rPr>
+              <w:t>v1</w:t>
             </w:r>
+          </w:p>
+        </w:tc>
+        <w:tc>
+          <w:tcPr>
+            <w:tcW w:w="6126" w:type="dxa"/>
+            <w:tcBorders>
+              <w:top w:val="nil"/>
+              <w:right w:val="nil"/>
+            </w:tcBorders>
+            <w:shd w:val="clear" w:color="auto" w:fill="auto"/>
+          </w:tcPr>
+          <w:p>
+            <w:pPr>
+              <w:rPr>
+                <w:sz w:val="24"/>
+              </w:rPr>
+            </w:pPr>
           </w:p>
         </w:tc>
       </w:tr>
@@ -109,19 +98,21 @@
         <w:tc>
           <w:tcPr>
             <w:tcW w:w="8644" w:type="dxa"/>
-            <w:gridSpan w:val="2"/>
+            <w:gridSpan w:val="3"/>
           </w:tcPr>
           <w:p>
             <w:pPr>
               <w:rPr>
+                <w:b/>
                 <w:sz w:val="24"/>
               </w:rPr>
             </w:pPr>
             <w:r>
               <w:rPr>
-                <w:sz w:val="24"/>
-              </w:rPr>
-              <w:t>ECS Afectado (Sn-Proyecto-DDDDD-VV)</w:t>
+                <w:b/>
+                <w:sz w:val="24"/>
+              </w:rPr>
+              <w:t>Breve descripción del problema:</w:t>
             </w:r>
           </w:p>
           <w:p>
@@ -133,20 +124,25 @@
           </w:p>
           <w:p>
             <w:pPr>
-              <w:rPr>
-                <w:sz w:val="24"/>
-              </w:rPr>
-            </w:pPr>
-          </w:p>
-          <w:p>
-            <w:pPr>
-              <w:rPr>
-                <w:sz w:val="24"/>
-              </w:rPr>
-            </w:pPr>
-          </w:p>
-          <w:p>
-            <w:pPr>
+              <w:pStyle w:val="Prrafodelista"/>
+              <w:numPr>
+                <w:ilvl w:val="0"/>
+                <w:numId w:val="3"/>
+              </w:numPr>
+              <w:rPr>
+                <w:sz w:val="24"/>
+              </w:rPr>
+            </w:pPr>
+            <w:r>
+              <w:rPr>
+                <w:sz w:val="24"/>
+              </w:rPr>
+              <w:t xml:space="preserve"> </w:t>
+            </w:r>
+          </w:p>
+          <w:p>
+            <w:pPr>
+              <w:pStyle w:val="Prrafodelista"/>
               <w:rPr>
                 <w:sz w:val="24"/>
               </w:rPr>
@@ -158,19 +154,21 @@
         <w:tc>
           <w:tcPr>
             <w:tcW w:w="8644" w:type="dxa"/>
-            <w:gridSpan w:val="2"/>
+            <w:gridSpan w:val="3"/>
           </w:tcPr>
           <w:p>
             <w:pPr>
               <w:rPr>
+                <w:b/>
                 <w:sz w:val="24"/>
               </w:rPr>
             </w:pPr>
             <w:r>
               <w:rPr>
-                <w:sz w:val="24"/>
-              </w:rPr>
-              <w:t>Fecha de descripción del problema:</w:t>
+                <w:b/>
+                <w:sz w:val="24"/>
+              </w:rPr>
+              <w:t>Impacto del problema sobre la planificación y otros ECS:</w:t>
             </w:r>
           </w:p>
           <w:p>
@@ -182,13 +180,11 @@
           </w:p>
           <w:p>
             <w:pPr>
-              <w:rPr>
-                <w:sz w:val="24"/>
-              </w:rPr>
-            </w:pPr>
-          </w:p>
-          <w:p>
-            <w:pPr>
+              <w:pStyle w:val="Prrafodelista"/>
+              <w:numPr>
+                <w:ilvl w:val="0"/>
+                <w:numId w:val="2"/>
+              </w:numPr>
               <w:rPr>
                 <w:sz w:val="24"/>
               </w:rPr>
@@ -197,39 +193,24 @@
               <w:rPr>
                 <w:sz w:val="24"/>
               </w:rPr>
-              <w:t>Breve descripción del problema:</w:t>
+              <w:t xml:space="preserve"> </w:t>
             </w:r>
           </w:p>
           <w:p>
             <w:pPr>
-              <w:rPr>
-                <w:sz w:val="24"/>
-              </w:rPr>
-            </w:pPr>
-          </w:p>
-          <w:p>
-            <w:pPr>
-              <w:rPr>
-                <w:sz w:val="24"/>
-              </w:rPr>
-            </w:pPr>
-          </w:p>
-          <w:p>
-            <w:pPr>
-              <w:rPr>
-                <w:sz w:val="24"/>
-              </w:rPr>
-            </w:pPr>
-          </w:p>
-          <w:p>
-            <w:pPr>
-              <w:rPr>
-                <w:sz w:val="24"/>
-              </w:rPr>
-            </w:pPr>
-          </w:p>
-          <w:p>
-            <w:pPr>
+              <w:pStyle w:val="Prrafodelista"/>
+              <w:numPr>
+                <w:ilvl w:val="0"/>
+                <w:numId w:val="2"/>
+              </w:numPr>
+              <w:rPr>
+                <w:sz w:val="24"/>
+              </w:rPr>
+            </w:pPr>
+          </w:p>
+          <w:p>
+            <w:pPr>
+              <w:pStyle w:val="Prrafodelista"/>
               <w:rPr>
                 <w:sz w:val="24"/>
               </w:rPr>
@@ -241,93 +222,18 @@
         <w:tc>
           <w:tcPr>
             <w:tcW w:w="8644" w:type="dxa"/>
-            <w:gridSpan w:val="2"/>
+            <w:gridSpan w:val="3"/>
           </w:tcPr>
           <w:p>
             <w:pPr>
               <w:rPr>
+                <w:b/>
                 <w:sz w:val="24"/>
               </w:rPr>
             </w:pPr>
             <w:r>
               <w:rPr>
-                <w:sz w:val="24"/>
-              </w:rPr>
-              <w:t>Impacto del problema sobre la planificación y otros ECS:</w:t>
-            </w:r>
-          </w:p>
-          <w:p>
-            <w:pPr>
-              <w:rPr>
-                <w:sz w:val="24"/>
-              </w:rPr>
-            </w:pPr>
-          </w:p>
-          <w:p>
-            <w:pPr>
-              <w:rPr>
-                <w:sz w:val="24"/>
-              </w:rPr>
-            </w:pPr>
-          </w:p>
-          <w:p>
-            <w:pPr>
-              <w:rPr>
-                <w:sz w:val="24"/>
-              </w:rPr>
-            </w:pPr>
-          </w:p>
-          <w:p>
-            <w:pPr>
-              <w:rPr>
-                <w:sz w:val="24"/>
-              </w:rPr>
-            </w:pPr>
-          </w:p>
-          <w:p>
-            <w:pPr>
-              <w:rPr>
-                <w:sz w:val="24"/>
-              </w:rPr>
-            </w:pPr>
-          </w:p>
-          <w:p>
-            <w:pPr>
-              <w:rPr>
-                <w:sz w:val="24"/>
-              </w:rPr>
-            </w:pPr>
-          </w:p>
-          <w:p>
-            <w:pPr>
-              <w:rPr>
-                <w:sz w:val="24"/>
-              </w:rPr>
-            </w:pPr>
-          </w:p>
-          <w:p>
-            <w:pPr>
-              <w:rPr>
-                <w:sz w:val="24"/>
-              </w:rPr>
-            </w:pPr>
-          </w:p>
-        </w:tc>
-      </w:tr>
-      <w:tr>
-        <w:tc>
-          <w:tcPr>
-            <w:tcW w:w="8644" w:type="dxa"/>
-            <w:gridSpan w:val="2"/>
-          </w:tcPr>
-          <w:p>
-            <w:pPr>
-              <w:rPr>
-                <w:sz w:val="24"/>
-              </w:rPr>
-            </w:pPr>
-            <w:r>
-              <w:rPr>
+                <w:b/>
                 <w:sz w:val="24"/>
               </w:rPr>
               <w:t>Solución de cambio adoptada:</w:t>
@@ -336,69 +242,18 @@
           <w:p>
             <w:pPr>
               <w:rPr>
-                <w:sz w:val="24"/>
-              </w:rPr>
-            </w:pPr>
-          </w:p>
-          <w:p>
-            <w:pPr>
-              <w:rPr>
-                <w:sz w:val="24"/>
-              </w:rPr>
-            </w:pPr>
-          </w:p>
-          <w:p>
-            <w:pPr>
-              <w:rPr>
-                <w:sz w:val="24"/>
-              </w:rPr>
-            </w:pPr>
-          </w:p>
-          <w:p>
-            <w:pPr>
-              <w:rPr>
-                <w:sz w:val="24"/>
-              </w:rPr>
-            </w:pPr>
-          </w:p>
-          <w:p>
-            <w:pPr>
-              <w:rPr>
-                <w:sz w:val="24"/>
-              </w:rPr>
-            </w:pPr>
-          </w:p>
-          <w:p>
-            <w:pPr>
-              <w:rPr>
-                <w:sz w:val="24"/>
-              </w:rPr>
-            </w:pPr>
-          </w:p>
-          <w:p>
-            <w:pPr>
-              <w:rPr>
-                <w:sz w:val="24"/>
-              </w:rPr>
-            </w:pPr>
-          </w:p>
-          <w:p>
-            <w:pPr>
-              <w:rPr>
-                <w:sz w:val="24"/>
-              </w:rPr>
-            </w:pPr>
-          </w:p>
-        </w:tc>
-      </w:tr>
-      <w:tr>
-        <w:tc>
-          <w:tcPr>
-            <w:tcW w:w="8644" w:type="dxa"/>
-            <w:gridSpan w:val="2"/>
-          </w:tcPr>
-          <w:p>
-            <w:pPr>
+                <w:b/>
+                <w:sz w:val="24"/>
+              </w:rPr>
+            </w:pPr>
+          </w:p>
+          <w:p>
+            <w:pPr>
+              <w:pStyle w:val="Prrafodelista"/>
+              <w:numPr>
+                <w:ilvl w:val="0"/>
+                <w:numId w:val="2"/>
+              </w:numPr>
               <w:rPr>
                 <w:sz w:val="24"/>
               </w:rPr>
@@ -407,43 +262,8 @@
               <w:rPr>
                 <w:sz w:val="24"/>
               </w:rPr>
-              <w:t>Anexos a este documento:</w:t>
+              <w:t xml:space="preserve"> </w:t>
             </w:r>
-          </w:p>
-          <w:p>
-            <w:pPr>
-              <w:rPr>
-                <w:sz w:val="24"/>
-              </w:rPr>
-            </w:pPr>
-          </w:p>
-          <w:p>
-            <w:pPr>
-              <w:rPr>
-                <w:sz w:val="24"/>
-              </w:rPr>
-            </w:pPr>
-          </w:p>
-          <w:p>
-            <w:pPr>
-              <w:rPr>
-                <w:sz w:val="24"/>
-              </w:rPr>
-            </w:pPr>
-          </w:p>
-          <w:p>
-            <w:pPr>
-              <w:rPr>
-                <w:sz w:val="24"/>
-              </w:rPr>
-            </w:pPr>
-          </w:p>
-          <w:p>
-            <w:pPr>
-              <w:rPr>
-                <w:sz w:val="24"/>
-              </w:rPr>
-            </w:pPr>
           </w:p>
           <w:p>
             <w:pPr>
@@ -470,6 +290,356 @@
     </w:sectPr>
   </w:body>
 </w:document>
+</file>
+
+<file path=word/numbering.xml><?xml version="1.0" encoding="utf-8"?>
+<w:numbering xmlns:wpc="http://schemas.microsoft.com/office/word/2010/wordprocessingCanvas" xmlns:mc="http://schemas.openxmlformats.org/markup-compatibility/2006" xmlns:o="urn:schemas-microsoft-com:office:office" xmlns:r="http://schemas.openxmlformats.org/officeDocument/2006/relationships" xmlns:m="http://schemas.openxmlformats.org/officeDocument/2006/math" xmlns:v="urn:schemas-microsoft-com:vml" xmlns:wp14="http://schemas.microsoft.com/office/word/2010/wordprocessingDrawing" xmlns:wp="http://schemas.openxmlformats.org/drawingml/2006/wordprocessingDrawing" xmlns:w10="urn:schemas-microsoft-com:office:word" xmlns:w="http://schemas.openxmlformats.org/wordprocessingml/2006/main" xmlns:w14="http://schemas.microsoft.com/office/word/2010/wordml" xmlns:wpg="http://schemas.microsoft.com/office/word/2010/wordprocessingGroup" xmlns:wpi="http://schemas.microsoft.com/office/word/2010/wordprocessingInk" xmlns:wne="http://schemas.microsoft.com/office/word/2006/wordml" xmlns:wps="http://schemas.microsoft.com/office/word/2010/wordprocessingShape" mc:Ignorable="w14 wp14">
+  <w:abstractNum w:abstractNumId="0">
+    <w:nsid w:val="0C4C66EE"/>
+    <w:multiLevelType w:val="hybridMultilevel"/>
+    <w:tmpl w:val="8BE8BE30"/>
+    <w:lvl w:ilvl="0" w:tplc="C72A1608">
+      <w:numFmt w:val="bullet"/>
+      <w:lvlText w:val="-"/>
+      <w:lvlJc w:val="left"/>
+      <w:pPr>
+        <w:ind w:left="720" w:hanging="360"/>
+      </w:pPr>
+      <w:rPr>
+        <w:rFonts w:ascii="Calibri" w:eastAsiaTheme="minorHAnsi" w:hAnsi="Calibri" w:cstheme="minorBidi" w:hint="default"/>
+      </w:rPr>
+    </w:lvl>
+    <w:lvl w:ilvl="1" w:tplc="0C0A0003" w:tentative="1">
+      <w:start w:val="1"/>
+      <w:numFmt w:val="bullet"/>
+      <w:lvlText w:val="o"/>
+      <w:lvlJc w:val="left"/>
+      <w:pPr>
+        <w:ind w:left="1440" w:hanging="360"/>
+      </w:pPr>
+      <w:rPr>
+        <w:rFonts w:ascii="Courier New" w:hAnsi="Courier New" w:cs="Courier New" w:hint="default"/>
+      </w:rPr>
+    </w:lvl>
+    <w:lvl w:ilvl="2" w:tplc="0C0A0005" w:tentative="1">
+      <w:start w:val="1"/>
+      <w:numFmt w:val="bullet"/>
+      <w:lvlText w:val=""/>
+      <w:lvlJc w:val="left"/>
+      <w:pPr>
+        <w:ind w:left="2160" w:hanging="360"/>
+      </w:pPr>
+      <w:rPr>
+        <w:rFonts w:ascii="Wingdings" w:hAnsi="Wingdings" w:hint="default"/>
+      </w:rPr>
+    </w:lvl>
+    <w:lvl w:ilvl="3" w:tplc="0C0A0001" w:tentative="1">
+      <w:start w:val="1"/>
+      <w:numFmt w:val="bullet"/>
+      <w:lvlText w:val=""/>
+      <w:lvlJc w:val="left"/>
+      <w:pPr>
+        <w:ind w:left="2880" w:hanging="360"/>
+      </w:pPr>
+      <w:rPr>
+        <w:rFonts w:ascii="Symbol" w:hAnsi="Symbol" w:hint="default"/>
+      </w:rPr>
+    </w:lvl>
+    <w:lvl w:ilvl="4" w:tplc="0C0A0003" w:tentative="1">
+      <w:start w:val="1"/>
+      <w:numFmt w:val="bullet"/>
+      <w:lvlText w:val="o"/>
+      <w:lvlJc w:val="left"/>
+      <w:pPr>
+        <w:ind w:left="3600" w:hanging="360"/>
+      </w:pPr>
+      <w:rPr>
+        <w:rFonts w:ascii="Courier New" w:hAnsi="Courier New" w:cs="Courier New" w:hint="default"/>
+      </w:rPr>
+    </w:lvl>
+    <w:lvl w:ilvl="5" w:tplc="0C0A0005" w:tentative="1">
+      <w:start w:val="1"/>
+      <w:numFmt w:val="bullet"/>
+      <w:lvlText w:val=""/>
+      <w:lvlJc w:val="left"/>
+      <w:pPr>
+        <w:ind w:left="4320" w:hanging="360"/>
+      </w:pPr>
+      <w:rPr>
+        <w:rFonts w:ascii="Wingdings" w:hAnsi="Wingdings" w:hint="default"/>
+      </w:rPr>
+    </w:lvl>
+    <w:lvl w:ilvl="6" w:tplc="0C0A0001" w:tentative="1">
+      <w:start w:val="1"/>
+      <w:numFmt w:val="bullet"/>
+      <w:lvlText w:val=""/>
+      <w:lvlJc w:val="left"/>
+      <w:pPr>
+        <w:ind w:left="5040" w:hanging="360"/>
+      </w:pPr>
+      <w:rPr>
+        <w:rFonts w:ascii="Symbol" w:hAnsi="Symbol" w:hint="default"/>
+      </w:rPr>
+    </w:lvl>
+    <w:lvl w:ilvl="7" w:tplc="0C0A0003" w:tentative="1">
+      <w:start w:val="1"/>
+      <w:numFmt w:val="bullet"/>
+      <w:lvlText w:val="o"/>
+      <w:lvlJc w:val="left"/>
+      <w:pPr>
+        <w:ind w:left="5760" w:hanging="360"/>
+      </w:pPr>
+      <w:rPr>
+        <w:rFonts w:ascii="Courier New" w:hAnsi="Courier New" w:cs="Courier New" w:hint="default"/>
+      </w:rPr>
+    </w:lvl>
+    <w:lvl w:ilvl="8" w:tplc="0C0A0005" w:tentative="1">
+      <w:start w:val="1"/>
+      <w:numFmt w:val="bullet"/>
+      <w:lvlText w:val=""/>
+      <w:lvlJc w:val="left"/>
+      <w:pPr>
+        <w:ind w:left="6480" w:hanging="360"/>
+      </w:pPr>
+      <w:rPr>
+        <w:rFonts w:ascii="Wingdings" w:hAnsi="Wingdings" w:hint="default"/>
+      </w:rPr>
+    </w:lvl>
+  </w:abstractNum>
+  <w:abstractNum w:abstractNumId="1">
+    <w:nsid w:val="2F0C0DAA"/>
+    <w:multiLevelType w:val="hybridMultilevel"/>
+    <w:tmpl w:val="BC9AF362"/>
+    <w:lvl w:ilvl="0" w:tplc="668EE91E">
+      <w:numFmt w:val="bullet"/>
+      <w:lvlText w:val="-"/>
+      <w:lvlJc w:val="left"/>
+      <w:pPr>
+        <w:ind w:left="720" w:hanging="360"/>
+      </w:pPr>
+      <w:rPr>
+        <w:rFonts w:ascii="Calibri" w:eastAsiaTheme="minorHAnsi" w:hAnsi="Calibri" w:cstheme="minorBidi" w:hint="default"/>
+      </w:rPr>
+    </w:lvl>
+    <w:lvl w:ilvl="1" w:tplc="0C0A0003" w:tentative="1">
+      <w:start w:val="1"/>
+      <w:numFmt w:val="bullet"/>
+      <w:lvlText w:val="o"/>
+      <w:lvlJc w:val="left"/>
+      <w:pPr>
+        <w:ind w:left="1440" w:hanging="360"/>
+      </w:pPr>
+      <w:rPr>
+        <w:rFonts w:ascii="Courier New" w:hAnsi="Courier New" w:cs="Courier New" w:hint="default"/>
+      </w:rPr>
+    </w:lvl>
+    <w:lvl w:ilvl="2" w:tplc="0C0A0005" w:tentative="1">
+      <w:start w:val="1"/>
+      <w:numFmt w:val="bullet"/>
+      <w:lvlText w:val=""/>
+      <w:lvlJc w:val="left"/>
+      <w:pPr>
+        <w:ind w:left="2160" w:hanging="360"/>
+      </w:pPr>
+      <w:rPr>
+        <w:rFonts w:ascii="Wingdings" w:hAnsi="Wingdings" w:hint="default"/>
+      </w:rPr>
+    </w:lvl>
+    <w:lvl w:ilvl="3" w:tplc="0C0A0001" w:tentative="1">
+      <w:start w:val="1"/>
+      <w:numFmt w:val="bullet"/>
+      <w:lvlText w:val=""/>
+      <w:lvlJc w:val="left"/>
+      <w:pPr>
+        <w:ind w:left="2880" w:hanging="360"/>
+      </w:pPr>
+      <w:rPr>
+        <w:rFonts w:ascii="Symbol" w:hAnsi="Symbol" w:hint="default"/>
+      </w:rPr>
+    </w:lvl>
+    <w:lvl w:ilvl="4" w:tplc="0C0A0003" w:tentative="1">
+      <w:start w:val="1"/>
+      <w:numFmt w:val="bullet"/>
+      <w:lvlText w:val="o"/>
+      <w:lvlJc w:val="left"/>
+      <w:pPr>
+        <w:ind w:left="3600" w:hanging="360"/>
+      </w:pPr>
+      <w:rPr>
+        <w:rFonts w:ascii="Courier New" w:hAnsi="Courier New" w:cs="Courier New" w:hint="default"/>
+      </w:rPr>
+    </w:lvl>
+    <w:lvl w:ilvl="5" w:tplc="0C0A0005" w:tentative="1">
+      <w:start w:val="1"/>
+      <w:numFmt w:val="bullet"/>
+      <w:lvlText w:val=""/>
+      <w:lvlJc w:val="left"/>
+      <w:pPr>
+        <w:ind w:left="4320" w:hanging="360"/>
+      </w:pPr>
+      <w:rPr>
+        <w:rFonts w:ascii="Wingdings" w:hAnsi="Wingdings" w:hint="default"/>
+      </w:rPr>
+    </w:lvl>
+    <w:lvl w:ilvl="6" w:tplc="0C0A0001" w:tentative="1">
+      <w:start w:val="1"/>
+      <w:numFmt w:val="bullet"/>
+      <w:lvlText w:val=""/>
+      <w:lvlJc w:val="left"/>
+      <w:pPr>
+        <w:ind w:left="5040" w:hanging="360"/>
+      </w:pPr>
+      <w:rPr>
+        <w:rFonts w:ascii="Symbol" w:hAnsi="Symbol" w:hint="default"/>
+      </w:rPr>
+    </w:lvl>
+    <w:lvl w:ilvl="7" w:tplc="0C0A0003" w:tentative="1">
+      <w:start w:val="1"/>
+      <w:numFmt w:val="bullet"/>
+      <w:lvlText w:val="o"/>
+      <w:lvlJc w:val="left"/>
+      <w:pPr>
+        <w:ind w:left="5760" w:hanging="360"/>
+      </w:pPr>
+      <w:rPr>
+        <w:rFonts w:ascii="Courier New" w:hAnsi="Courier New" w:cs="Courier New" w:hint="default"/>
+      </w:rPr>
+    </w:lvl>
+    <w:lvl w:ilvl="8" w:tplc="0C0A0005" w:tentative="1">
+      <w:start w:val="1"/>
+      <w:numFmt w:val="bullet"/>
+      <w:lvlText w:val=""/>
+      <w:lvlJc w:val="left"/>
+      <w:pPr>
+        <w:ind w:left="6480" w:hanging="360"/>
+      </w:pPr>
+      <w:rPr>
+        <w:rFonts w:ascii="Wingdings" w:hAnsi="Wingdings" w:hint="default"/>
+      </w:rPr>
+    </w:lvl>
+  </w:abstractNum>
+  <w:abstractNum w:abstractNumId="2">
+    <w:nsid w:val="59A95F57"/>
+    <w:multiLevelType w:val="hybridMultilevel"/>
+    <w:tmpl w:val="43FA63BA"/>
+    <w:lvl w:ilvl="0" w:tplc="DFAEC620">
+      <w:numFmt w:val="bullet"/>
+      <w:lvlText w:val="-"/>
+      <w:lvlJc w:val="left"/>
+      <w:pPr>
+        <w:ind w:left="720" w:hanging="360"/>
+      </w:pPr>
+      <w:rPr>
+        <w:rFonts w:ascii="Calibri" w:eastAsiaTheme="minorHAnsi" w:hAnsi="Calibri" w:cstheme="minorBidi" w:hint="default"/>
+      </w:rPr>
+    </w:lvl>
+    <w:lvl w:ilvl="1" w:tplc="0C0A0003" w:tentative="1">
+      <w:start w:val="1"/>
+      <w:numFmt w:val="bullet"/>
+      <w:lvlText w:val="o"/>
+      <w:lvlJc w:val="left"/>
+      <w:pPr>
+        <w:ind w:left="1440" w:hanging="360"/>
+      </w:pPr>
+      <w:rPr>
+        <w:rFonts w:ascii="Courier New" w:hAnsi="Courier New" w:cs="Courier New" w:hint="default"/>
+      </w:rPr>
+    </w:lvl>
+    <w:lvl w:ilvl="2" w:tplc="0C0A0005" w:tentative="1">
+      <w:start w:val="1"/>
+      <w:numFmt w:val="bullet"/>
+      <w:lvlText w:val=""/>
+      <w:lvlJc w:val="left"/>
+      <w:pPr>
+        <w:ind w:left="2160" w:hanging="360"/>
+      </w:pPr>
+      <w:rPr>
+        <w:rFonts w:ascii="Wingdings" w:hAnsi="Wingdings" w:hint="default"/>
+      </w:rPr>
+    </w:lvl>
+    <w:lvl w:ilvl="3" w:tplc="0C0A0001" w:tentative="1">
+      <w:start w:val="1"/>
+      <w:numFmt w:val="bullet"/>
+      <w:lvlText w:val=""/>
+      <w:lvlJc w:val="left"/>
+      <w:pPr>
+        <w:ind w:left="2880" w:hanging="360"/>
+      </w:pPr>
+      <w:rPr>
+        <w:rFonts w:ascii="Symbol" w:hAnsi="Symbol" w:hint="default"/>
+      </w:rPr>
+    </w:lvl>
+    <w:lvl w:ilvl="4" w:tplc="0C0A0003" w:tentative="1">
+      <w:start w:val="1"/>
+      <w:numFmt w:val="bullet"/>
+      <w:lvlText w:val="o"/>
+      <w:lvlJc w:val="left"/>
+      <w:pPr>
+        <w:ind w:left="3600" w:hanging="360"/>
+      </w:pPr>
+      <w:rPr>
+        <w:rFonts w:ascii="Courier New" w:hAnsi="Courier New" w:cs="Courier New" w:hint="default"/>
+      </w:rPr>
+    </w:lvl>
+    <w:lvl w:ilvl="5" w:tplc="0C0A0005" w:tentative="1">
+      <w:start w:val="1"/>
+      <w:numFmt w:val="bullet"/>
+      <w:lvlText w:val=""/>
+      <w:lvlJc w:val="left"/>
+      <w:pPr>
+        <w:ind w:left="4320" w:hanging="360"/>
+      </w:pPr>
+      <w:rPr>
+        <w:rFonts w:ascii="Wingdings" w:hAnsi="Wingdings" w:hint="default"/>
+      </w:rPr>
+    </w:lvl>
+    <w:lvl w:ilvl="6" w:tplc="0C0A0001" w:tentative="1">
+      <w:start w:val="1"/>
+      <w:numFmt w:val="bullet"/>
+      <w:lvlText w:val=""/>
+      <w:lvlJc w:val="left"/>
+      <w:pPr>
+        <w:ind w:left="5040" w:hanging="360"/>
+      </w:pPr>
+      <w:rPr>
+        <w:rFonts w:ascii="Symbol" w:hAnsi="Symbol" w:hint="default"/>
+      </w:rPr>
+    </w:lvl>
+    <w:lvl w:ilvl="7" w:tplc="0C0A0003" w:tentative="1">
+      <w:start w:val="1"/>
+      <w:numFmt w:val="bullet"/>
+      <w:lvlText w:val="o"/>
+      <w:lvlJc w:val="left"/>
+      <w:pPr>
+        <w:ind w:left="5760" w:hanging="360"/>
+      </w:pPr>
+      <w:rPr>
+        <w:rFonts w:ascii="Courier New" w:hAnsi="Courier New" w:cs="Courier New" w:hint="default"/>
+      </w:rPr>
+    </w:lvl>
+    <w:lvl w:ilvl="8" w:tplc="0C0A0005" w:tentative="1">
+      <w:start w:val="1"/>
+      <w:numFmt w:val="bullet"/>
+      <w:lvlText w:val=""/>
+      <w:lvlJc w:val="left"/>
+      <w:pPr>
+        <w:ind w:left="6480" w:hanging="360"/>
+      </w:pPr>
+      <w:rPr>
+        <w:rFonts w:ascii="Wingdings" w:hAnsi="Wingdings" w:hint="default"/>
+      </w:rPr>
+    </w:lvl>
+  </w:abstractNum>
+  <w:num w:numId="1">
+    <w:abstractNumId w:val="2"/>
+  </w:num>
+  <w:num w:numId="2">
+    <w:abstractNumId w:val="1"/>
+  </w:num>
+  <w:num w:numId="3">
+    <w:abstractNumId w:val="0"/>
+  </w:num>
+</w:numbering>
 </file>
 
 <file path=word/styles.xml><?xml version="1.0" encoding="utf-8"?>
@@ -631,6 +801,7 @@
   <w:style w:type="paragraph" w:default="1" w:styleId="Normal">
     <w:name w:val="Normal"/>
     <w:qFormat/>
+    <w:rsid w:val="00B91F95"/>
   </w:style>
   <w:style w:type="character" w:default="1" w:styleId="Fuentedeprrafopredeter">
     <w:name w:val="Default Paragraph Font"/>
@@ -684,6 +855,17 @@
         <w:right w:w="108" w:type="dxa"/>
       </w:tblCellMar>
     </w:tblPr>
+  </w:style>
+  <w:style w:type="paragraph" w:styleId="Prrafodelista">
+    <w:name w:val="List Paragraph"/>
+    <w:basedOn w:val="Normal"/>
+    <w:uiPriority w:val="34"/>
+    <w:qFormat/>
+    <w:rsid w:val="00F55B5D"/>
+    <w:pPr>
+      <w:ind w:left="720"/>
+      <w:contextualSpacing/>
+    </w:pPr>
   </w:style>
 </w:styles>
 </file>

</xml_diff>